<commit_message>
added github repository in the doc
</commit_message>
<xml_diff>
--- a/module 7/Auto_CDP_Module7_Alexey_Kachemirov_hometask_v1.docx.docx
+++ b/module 7/Auto_CDP_Module7_Alexey_Kachemirov_hometask_v1.docx.docx
@@ -486,6 +486,12 @@
       <w:r>
         <w:t>copy code from repository</w:t>
       </w:r>
+      <w:r>
+        <w:t xml:space="preserve"> </w:t>
+      </w:r>
+      <w:r>
+        <w:t>https://github.com/Alexey-Kachemirov/js_atm.git</w:t>
+      </w:r>
     </w:p>
     <w:p>
       <w:pPr>
@@ -634,6 +640,14 @@
       <w:r>
         <w:t>copy code from repository</w:t>
       </w:r>
+      <w:r>
+        <w:t xml:space="preserve"> </w:t>
+      </w:r>
+      <w:r>
+        <w:t>https://github.com/Alexey-Kachemirov/js_atm.git</w:t>
+      </w:r>
+      <w:bookmarkStart w:id="0" w:name="_GoBack"/>
+      <w:bookmarkEnd w:id="0"/>
     </w:p>
     <w:p>
       <w:pPr>
@@ -730,8 +744,6 @@
       <w:r>
         <w:t xml:space="preserve"> project</w:t>
       </w:r>
-      <w:bookmarkStart w:id="0" w:name="_GoBack"/>
-      <w:bookmarkEnd w:id="0"/>
     </w:p>
     <w:p>
       <w:pPr>
@@ -2334,7 +2346,7 @@
             </wp:anchor>
           </w:drawing>
         </mc:Choice>
-        <mc:Fallback xmlns:w16se="http://schemas.microsoft.com/office/word/2015/wordml/symex" xmlns:w16cid="http://schemas.microsoft.com/office/word/2016/wordml/cid" xmlns:am3d="http://schemas.microsoft.com/office/drawing/2017/model3d" xmlns:aink="http://schemas.microsoft.com/office/drawing/2016/ink" xmlns:cx8="http://schemas.microsoft.com/office/drawing/2016/5/14/chartex" xmlns:cx7="http://schemas.microsoft.com/office/drawing/2016/5/13/chartex" xmlns:cx6="http://schemas.microsoft.com/office/drawing/2016/5/12/chartex" xmlns:cx5="http://schemas.microsoft.com/office/drawing/2016/5/11/chartex" xmlns:cx4="http://schemas.microsoft.com/office/drawing/2016/5/10/chartex" xmlns:cx3="http://schemas.microsoft.com/office/drawing/2016/5/9/chartex" xmlns:cx2="http://schemas.microsoft.com/office/drawing/2015/10/21/chartex" xmlns:cx1="http://schemas.microsoft.com/office/drawing/2015/9/8/chartex" xmlns:cx="http://schemas.microsoft.com/office/drawing/2014/chartex">
+        <mc:Fallback xmlns:cx="http://schemas.microsoft.com/office/drawing/2014/chartex" xmlns:cx1="http://schemas.microsoft.com/office/drawing/2015/9/8/chartex" xmlns:cx2="http://schemas.microsoft.com/office/drawing/2015/10/21/chartex" xmlns:cx3="http://schemas.microsoft.com/office/drawing/2016/5/9/chartex" xmlns:cx4="http://schemas.microsoft.com/office/drawing/2016/5/10/chartex" xmlns:cx5="http://schemas.microsoft.com/office/drawing/2016/5/11/chartex" xmlns:cx6="http://schemas.microsoft.com/office/drawing/2016/5/12/chartex" xmlns:cx7="http://schemas.microsoft.com/office/drawing/2016/5/13/chartex" xmlns:cx8="http://schemas.microsoft.com/office/drawing/2016/5/14/chartex" xmlns:aink="http://schemas.microsoft.com/office/drawing/2016/ink" xmlns:am3d="http://schemas.microsoft.com/office/drawing/2017/model3d" xmlns:w16cid="http://schemas.microsoft.com/office/word/2016/wordml/cid" xmlns:w16se="http://schemas.microsoft.com/office/word/2015/wordml/symex">
           <w:pict>
             <v:line w14:anchorId="1CB6DD35" id="Straight Connector 21" o:spid="_x0000_s1026" style="position:absolute;z-index:251669504;visibility:visible;mso-wrap-style:square;mso-width-percent:0;mso-wrap-distance-left:9pt;mso-wrap-distance-top:0;mso-wrap-distance-right:9pt;mso-wrap-distance-bottom:0;mso-position-horizontal:absolute;mso-position-horizontal-relative:text;mso-position-vertical:absolute;mso-position-vertical-relative:text;mso-width-percent:0;mso-width-relative:margin" from="10.8pt,-8.2pt" to="478.8pt,-8.2pt" o:gfxdata="UEsDBBQABgAIAAAAIQC2gziS/gAAAOEBAAATAAAAW0NvbnRlbnRfVHlwZXNdLnhtbJSRQU7DMBBF 90jcwfIWJU67QAgl6YK0S0CoHGBkTxKLZGx5TGhvj5O2G0SRWNoz/78nu9wcxkFMGNg6quQqL6RA 0s5Y6ir5vt9lD1JwBDIwOMJKHpHlpr69KfdHjyxSmriSfYz+USnWPY7AufNIadK6MEJMx9ApD/oD OlTrorhX2lFEilmcO2RdNtjC5xDF9pCuTyYBB5bi6bQ4syoJ3g9WQ0ymaiLzg5KdCXlKLjvcW893 SUOqXwnz5DrgnHtJTxOsQfEKIT7DmDSUCaxw7Rqn8787ZsmRM9e2VmPeBN4uqYvTtW7jvijg9N/y JsXecLq0q+WD6m8AAAD//wMAUEsDBBQABgAIAAAAIQA4/SH/1gAAAJQBAAALAAAAX3JlbHMvLnJl bHOkkMFqwzAMhu+DvYPRfXGawxijTi+j0GvpHsDYimMaW0Yy2fr2M4PBMnrbUb/Q94l/f/hMi1qR JVI2sOt6UJgd+ZiDgffL8ekFlFSbvV0oo4EbChzGx4f9GRdb25HMsYhqlCwG5lrLq9biZkxWOiqY 22YiTra2kYMu1l1tQD30/bPm3wwYN0x18gb45AdQl1tp5j/sFB2T0FQ7R0nTNEV3j6o9feQzro1i OWA14Fm+Q8a1a8+Bvu/d/dMb2JY5uiPbhG/ktn4cqGU/er3pcvwCAAD//wMAUEsDBBQABgAIAAAA IQBNrhHTvAEAAGADAAAOAAAAZHJzL2Uyb0RvYy54bWysU02P0zAQvSPxHyzfadKSFoia7qHVckFQ aZcfMHXsxJK/NDZN++8Zu9mywA1xcTyemTfz3ky2Dxdr2Fli1N51fLmoOZNO+F67oePfnx/ffeQs JnA9GO9kx68y8ofd2zfbKbRy5UdveomMQFxsp9DxMaXQVlUUo7QQFz5IR07l0UIiE4eqR5gI3Zpq VdebavLYB/RCxkivh5uT7wq+UlKkb0pFmZjpOPWWyonlPOWz2m2hHRDCqMXcBvxDFxa0o6J3qAMk YD9Q/wVltUAfvUoL4W3lldJCFg7EZln/weZphCALFxInhrtM8f/Biq/nIzLdd3y15MyBpRk9JQQ9 jIntvXOkoEdGTlJqCrGlhL074mzFcMRM+6LQ5i8RYpei7vWurrwkJuhx/al5v6lpCOLFV/1KDBjT Z+kty5eOG+0ycWjh/CUmKkahLyH52flHbUwZnnFsou7XTYEG2iFlIFEVG4hVdANnYAZaTpGwQEZv dJ/TM1DE4bQ3yM5AC9JsmnXzITOlcr+F5doHiOMtrrjmMOMyjCyrNreaZboJk28n31+LXlW2aIwF fV65vCevbbq//jF2PwEAAP//AwBQSwMEFAAGAAgAAAAhAKRxQvPeAAAACgEAAA8AAABkcnMvZG93 bnJldi54bWxMj8FKw0AQhu+C77CM4EXaTYpGjdmUIor0Vquix2l2TILZ2ZjdtqlP7wiCHuefj3++ Keaj69SOhtB6NpBOE1DElbct1waen+4nV6BCRLbYeSYDBwowL4+PCsyt3/Mj7daxVlLCIUcDTYx9 rnWoGnIYpr4nlt27HxxGGYda2wH3Uu46PUuSTDtsWS402NNtQ9XHeusM2E999rZafL0c4vL14W6Z 4kgJGnN6Mi5uQEUa4x8MP/qiDqU4bfyWbVCdgVmaCWlgkmbnoAS4vriUZPOb6LLQ/18ovwEAAP// AwBQSwECLQAUAAYACAAAACEAtoM4kv4AAADhAQAAEwAAAAAAAAAAAAAAAAAAAAAAW0NvbnRlbnRf VHlwZXNdLnhtbFBLAQItABQABgAIAAAAIQA4/SH/1gAAAJQBAAALAAAAAAAAAAAAAAAAAC8BAABf cmVscy8ucmVsc1BLAQItABQABgAIAAAAIQBNrhHTvAEAAGADAAAOAAAAAAAAAAAAAAAAAC4CAABk cnMvZTJvRG9jLnhtbFBLAQItABQABgAIAAAAIQCkcULz3gAAAAoBAAAPAAAAAAAAAAAAAAAAABYE AABkcnMvZG93bnJldi54bWxQSwUGAAAAAAQABADzAAAAIQUAAAAA " strokecolor="#464547" strokeweight="2pt"/>
           </w:pict>
@@ -2486,7 +2498,7 @@
             </wp:anchor>
           </w:drawing>
         </mc:Choice>
-        <mc:Fallback xmlns:w16se="http://schemas.microsoft.com/office/word/2015/wordml/symex" xmlns:w16cid="http://schemas.microsoft.com/office/word/2016/wordml/cid" xmlns:am3d="http://schemas.microsoft.com/office/drawing/2017/model3d" xmlns:aink="http://schemas.microsoft.com/office/drawing/2016/ink" xmlns:cx8="http://schemas.microsoft.com/office/drawing/2016/5/14/chartex" xmlns:cx7="http://schemas.microsoft.com/office/drawing/2016/5/13/chartex" xmlns:cx6="http://schemas.microsoft.com/office/drawing/2016/5/12/chartex" xmlns:cx5="http://schemas.microsoft.com/office/drawing/2016/5/11/chartex" xmlns:cx4="http://schemas.microsoft.com/office/drawing/2016/5/10/chartex" xmlns:cx3="http://schemas.microsoft.com/office/drawing/2016/5/9/chartex" xmlns:cx2="http://schemas.microsoft.com/office/drawing/2015/10/21/chartex" xmlns:cx1="http://schemas.microsoft.com/office/drawing/2015/9/8/chartex" xmlns:cx="http://schemas.microsoft.com/office/drawing/2014/chartex">
+        <mc:Fallback xmlns:cx="http://schemas.microsoft.com/office/drawing/2014/chartex" xmlns:cx1="http://schemas.microsoft.com/office/drawing/2015/9/8/chartex" xmlns:cx2="http://schemas.microsoft.com/office/drawing/2015/10/21/chartex" xmlns:cx3="http://schemas.microsoft.com/office/drawing/2016/5/9/chartex" xmlns:cx4="http://schemas.microsoft.com/office/drawing/2016/5/10/chartex" xmlns:cx5="http://schemas.microsoft.com/office/drawing/2016/5/11/chartex" xmlns:cx6="http://schemas.microsoft.com/office/drawing/2016/5/12/chartex" xmlns:cx7="http://schemas.microsoft.com/office/drawing/2016/5/13/chartex" xmlns:cx8="http://schemas.microsoft.com/office/drawing/2016/5/14/chartex" xmlns:aink="http://schemas.microsoft.com/office/drawing/2016/ink" xmlns:am3d="http://schemas.microsoft.com/office/drawing/2017/model3d" xmlns:w16cid="http://schemas.microsoft.com/office/word/2016/wordml/cid" xmlns:w16se="http://schemas.microsoft.com/office/word/2015/wordml/symex">
           <w:pict>
             <v:line w14:anchorId="1A653A03" id="Straight Connector 6" o:spid="_x0000_s1026" style="position:absolute;z-index:251667456;visibility:visible;mso-wrap-style:square;mso-width-percent:0;mso-wrap-distance-left:9pt;mso-wrap-distance-top:0;mso-wrap-distance-right:9pt;mso-wrap-distance-bottom:0;mso-position-horizontal:absolute;mso-position-horizontal-relative:text;mso-position-vertical:absolute;mso-position-vertical-relative:text;mso-width-percent:0;mso-width-relative:margin" from="0,-15.4pt" to="468pt,-15.4pt" o:gfxdata="UEsDBBQABgAIAAAAIQC2gziS/gAAAOEBAAATAAAAW0NvbnRlbnRfVHlwZXNdLnhtbJSRQU7DMBBF 90jcwfIWJU67QAgl6YK0S0CoHGBkTxKLZGx5TGhvj5O2G0SRWNoz/78nu9wcxkFMGNg6quQqL6RA 0s5Y6ir5vt9lD1JwBDIwOMJKHpHlpr69KfdHjyxSmriSfYz+USnWPY7AufNIadK6MEJMx9ApD/oD OlTrorhX2lFEilmcO2RdNtjC5xDF9pCuTyYBB5bi6bQ4syoJ3g9WQ0ymaiLzg5KdCXlKLjvcW893 SUOqXwnz5DrgnHtJTxOsQfEKIT7DmDSUCaxw7Rqn8787ZsmRM9e2VmPeBN4uqYvTtW7jvijg9N/y JsXecLq0q+WD6m8AAAD//wMAUEsDBBQABgAIAAAAIQA4/SH/1gAAAJQBAAALAAAAX3JlbHMvLnJl bHOkkMFqwzAMhu+DvYPRfXGawxijTi+j0GvpHsDYimMaW0Yy2fr2M4PBMnrbUb/Q94l/f/hMi1qR JVI2sOt6UJgd+ZiDgffL8ekFlFSbvV0oo4EbChzGx4f9GRdb25HMsYhqlCwG5lrLq9biZkxWOiqY 22YiTra2kYMu1l1tQD30/bPm3wwYN0x18gb45AdQl1tp5j/sFB2T0FQ7R0nTNEV3j6o9feQzro1i OWA14Fm+Q8a1a8+Bvu/d/dMb2JY5uiPbhG/ktn4cqGU/er3pcvwCAAD//wMAUEsDBBQABgAIAAAA IQC8zPj34QEAACYEAAAOAAAAZHJzL2Uyb0RvYy54bWysU8GO2yAQvVfqPyDujZ10N2qtOHvIanup 2qjbfgCLIUYCBg00Tv6+A07sqK20UtULZmDem3mP8ebh5Cw7KowGfMuXi5oz5SV0xh9a/uP707sP nMUkfCcseNXys4r8Yfv2zWYIjVpBD7ZTyIjEx2YILe9TCk1VRdkrJ+ICgvJ0qQGdSBTioepQDMTu bLWq63U1AHYBQaoY6fRxvOTbwq+1kumr1lElZltOvaWyYllf8lptN6I5oAi9kZc2xD904YTxVHSi ehRJsJ9o/qByRiJE0GkhwVWgtZGqaCA1y/o3Nc+9CKpoIXNimGyK/49WfjnukZmu5WvOvHD0RM8J hTn0ie3AezIQkK2zT0OIDaXv/B4vUQx7zKJPGl3+khx2Kt6eJ2/VKTFJh/cf796va3oCeb2rZmDA mD4pcCxvWm6Nz7JFI46fY6JilHpNycfWs6Hlq/u7wucCdR/9oSAiWNM9GWtzXpkitbPIjoLeP52W WQeR3WRRZH1OVmVaLvWy1lFd2aWzVWPhb0qTW6RnNZbLczpXEFIqn65VrKfsDNPUzwSsXwde8ueu JvDydfCo41oZfJrAznjAvxHMxugxn0y60Z23L9Cdy7uXCxrG4uPlx8nTfhsX+Px7b38BAAD//wMA UEsDBBQABgAIAAAAIQCQg+pz2gAAAAgBAAAPAAAAZHJzL2Rvd25yZXYueG1sTI9BT8JAEIXvJvyH zZB4g10lEq3dEkLi0QPoAW5Ld2ir3dnSWaD46x0TEz3Oey9v3pcvhtCqM/bcRLJwNzWgkMroG6os vL+9TB5BcXLkXRsJLVyRYVGMbnKX+XihNZ43qVJSQpw5C3VKXaY1lzUGx9PYIYl3iH1wSc6+0r53 FykPrb43Zq6Da0g+1K7DVY3l5+YULBw+jtcm4JHMjvkhbNf+S+9erb0dD8tnUAmH9BeGn/kyHQrZ tI8n8qxaCwKSLExmRgDEfprNRdn/KrrI9X+A4hsAAP//AwBQSwECLQAUAAYACAAAACEAtoM4kv4A AADhAQAAEwAAAAAAAAAAAAAAAAAAAAAAW0NvbnRlbnRfVHlwZXNdLnhtbFBLAQItABQABgAIAAAA IQA4/SH/1gAAAJQBAAALAAAAAAAAAAAAAAAAAC8BAABfcmVscy8ucmVsc1BLAQItABQABgAIAAAA IQC8zPj34QEAACYEAAAOAAAAAAAAAAAAAAAAAC4CAABkcnMvZTJvRG9jLnhtbFBLAQItABQABgAI AAAAIQCQg+pz2gAAAAgBAAAPAAAAAAAAAAAAAAAAADsEAABkcnMvZG93bnJldi54bWxQSwUGAAAA AAQABADzAAAAQgUAAAAA " strokecolor="#464547 [3213]" strokeweight="2pt"/>
           </w:pict>
@@ -8030,6 +8042,18 @@
 </file>
 
 <file path=customXml/item1.xml><?xml version="1.0" encoding="utf-8"?>
+<p:properties xmlns:p="http://schemas.microsoft.com/office/2006/metadata/properties" xmlns:xsi="http://www.w3.org/2001/XMLSchema-instance" xmlns:pc="http://schemas.microsoft.com/office/infopath/2007/PartnerControls">
+  <documentManagement>
+    <_dlc_DocId xmlns="5ede5379-f79c-4964-9301-1140f96aa672">DOCID-199828462-537</_dlc_DocId>
+    <_dlc_DocIdUrl xmlns="5ede5379-f79c-4964-9301-1140f96aa672">
+      <Url>https://epam.sharepoint.com/sites/LMSO/_layouts/15/DocIdRedir.aspx?ID=DOCID-199828462-537</Url>
+      <Description>DOCID-199828462-537</Description>
+    </_dlc_DocIdUrl>
+  </documentManagement>
+</p:properties>
+</file>
+
+<file path=customXml/item2.xml><?xml version="1.0" encoding="utf-8"?>
 <ct:contentTypeSchema xmlns:ct="http://schemas.microsoft.com/office/2006/metadata/contentType" xmlns:ma="http://schemas.microsoft.com/office/2006/metadata/properties/metaAttributes" ct:_="" ma:_="" ma:contentTypeName="Document" ma:contentTypeID="0x010100707743755D7D314CBDCFF819BBF257D3" ma:contentTypeVersion="4" ma:contentTypeDescription="Create a new document." ma:contentTypeScope="" ma:versionID="95213a15aad0a7b4890330cc468b04d2">
   <xsd:schema xmlns:xsd="http://www.w3.org/2001/XMLSchema" xmlns:xs="http://www.w3.org/2001/XMLSchema" xmlns:p="http://schemas.microsoft.com/office/2006/metadata/properties" xmlns:ns2="5ede5379-f79c-4964-9301-1140f96aa672" xmlns:ns3="a435e5aa-5e81-42b9-b33b-4f939a73c4ef" targetNamespace="http://schemas.microsoft.com/office/2006/metadata/properties" ma:root="true" ma:fieldsID="91ec204c445aa0579f94f071944f7682" ns2:_="" ns3:_="">
     <xsd:import namespace="5ede5379-f79c-4964-9301-1140f96aa672"/>
@@ -8205,28 +8229,7 @@
 </ct:contentTypeSchema>
 </file>
 
-<file path=customXml/item2.xml><?xml version="1.0" encoding="utf-8"?>
-<p:properties xmlns:p="http://schemas.microsoft.com/office/2006/metadata/properties" xmlns:xsi="http://www.w3.org/2001/XMLSchema-instance" xmlns:pc="http://schemas.microsoft.com/office/infopath/2007/PartnerControls">
-  <documentManagement>
-    <_dlc_DocId xmlns="5ede5379-f79c-4964-9301-1140f96aa672">DOCID-199828462-537</_dlc_DocId>
-    <_dlc_DocIdUrl xmlns="5ede5379-f79c-4964-9301-1140f96aa672">
-      <Url>https://epam.sharepoint.com/sites/LMSO/_layouts/15/DocIdRedir.aspx?ID=DOCID-199828462-537</Url>
-      <Description>DOCID-199828462-537</Description>
-    </_dlc_DocIdUrl>
-  </documentManagement>
-</p:properties>
-</file>
-
 <file path=customXml/item3.xml><?xml version="1.0" encoding="utf-8"?>
-<?mso-contentType ?>
-<FormTemplates xmlns="http://schemas.microsoft.com/sharepoint/v3/contenttype/forms">
-  <Display>DocumentLibraryForm</Display>
-  <Edit>DocumentLibraryForm</Edit>
-  <New>DocumentLibraryForm</New>
-</FormTemplates>
-</file>
-
-<file path=customXml/item4.xml><?xml version="1.0" encoding="utf-8"?>
 <?mso-contentType ?>
 <spe:Receivers xmlns:spe="http://schemas.microsoft.com/sharepoint/events">
   <Receiver>
@@ -8276,11 +8279,30 @@
 </spe:Receivers>
 </file>
 
+<file path=customXml/item4.xml><?xml version="1.0" encoding="utf-8"?>
+<?mso-contentType ?>
+<FormTemplates xmlns="http://schemas.microsoft.com/sharepoint/v3/contenttype/forms">
+  <Display>DocumentLibraryForm</Display>
+  <Edit>DocumentLibraryForm</Edit>
+  <New>DocumentLibraryForm</New>
+</FormTemplates>
+</file>
+
 <file path=customXml/item5.xml><?xml version="1.0" encoding="utf-8"?>
 <b:Sources xmlns:b="http://schemas.openxmlformats.org/officeDocument/2006/bibliography" xmlns="http://schemas.openxmlformats.org/officeDocument/2006/bibliography" SelectedStyle="/APA.XSL" StyleName="APA"/>
 </file>
 
 <file path=customXml/itemProps1.xml><?xml version="1.0" encoding="utf-8"?>
+<ds:datastoreItem xmlns:ds="http://schemas.openxmlformats.org/officeDocument/2006/customXml" ds:itemID="{3E4C324E-83A8-4A7F-889B-45088C4E1F8A}">
+  <ds:schemaRefs>
+    <ds:schemaRef ds:uri="http://schemas.microsoft.com/office/2006/metadata/properties"/>
+    <ds:schemaRef ds:uri="http://schemas.microsoft.com/office/infopath/2007/PartnerControls"/>
+    <ds:schemaRef ds:uri="5ede5379-f79c-4964-9301-1140f96aa672"/>
+  </ds:schemaRefs>
+</ds:datastoreItem>
+</file>
+
+<file path=customXml/itemProps2.xml><?xml version="1.0" encoding="utf-8"?>
 <ds:datastoreItem xmlns:ds="http://schemas.openxmlformats.org/officeDocument/2006/customXml" ds:itemID="{85947B74-7CD2-40EB-8890-7CE43E1C5EAD}">
   <ds:schemaRefs>
     <ds:schemaRef ds:uri="http://schemas.microsoft.com/office/2006/metadata/contentType"/>
@@ -8299,17 +8321,15 @@
 </ds:datastoreItem>
 </file>
 
-<file path=customXml/itemProps2.xml><?xml version="1.0" encoding="utf-8"?>
-<ds:datastoreItem xmlns:ds="http://schemas.openxmlformats.org/officeDocument/2006/customXml" ds:itemID="{3E4C324E-83A8-4A7F-889B-45088C4E1F8A}">
+<file path=customXml/itemProps3.xml><?xml version="1.0" encoding="utf-8"?>
+<ds:datastoreItem xmlns:ds="http://schemas.openxmlformats.org/officeDocument/2006/customXml" ds:itemID="{F332DB71-02B5-4948-941E-B78B838CB7D0}">
   <ds:schemaRefs>
-    <ds:schemaRef ds:uri="http://schemas.microsoft.com/office/2006/metadata/properties"/>
-    <ds:schemaRef ds:uri="http://schemas.microsoft.com/office/infopath/2007/PartnerControls"/>
-    <ds:schemaRef ds:uri="5ede5379-f79c-4964-9301-1140f96aa672"/>
+    <ds:schemaRef ds:uri="http://schemas.microsoft.com/sharepoint/events"/>
   </ds:schemaRefs>
 </ds:datastoreItem>
 </file>
 
-<file path=customXml/itemProps3.xml><?xml version="1.0" encoding="utf-8"?>
+<file path=customXml/itemProps4.xml><?xml version="1.0" encoding="utf-8"?>
 <ds:datastoreItem xmlns:ds="http://schemas.openxmlformats.org/officeDocument/2006/customXml" ds:itemID="{46C56051-2547-41D7-B62B-C6102E0E2470}">
   <ds:schemaRefs>
     <ds:schemaRef ds:uri="http://schemas.microsoft.com/sharepoint/v3/contenttype/forms"/>
@@ -8317,16 +8337,8 @@
 </ds:datastoreItem>
 </file>
 
-<file path=customXml/itemProps4.xml><?xml version="1.0" encoding="utf-8"?>
-<ds:datastoreItem xmlns:ds="http://schemas.openxmlformats.org/officeDocument/2006/customXml" ds:itemID="{F332DB71-02B5-4948-941E-B78B838CB7D0}">
-  <ds:schemaRefs>
-    <ds:schemaRef ds:uri="http://schemas.microsoft.com/sharepoint/events"/>
-  </ds:schemaRefs>
-</ds:datastoreItem>
-</file>
-
 <file path=customXml/itemProps5.xml><?xml version="1.0" encoding="utf-8"?>
-<ds:datastoreItem xmlns:ds="http://schemas.openxmlformats.org/officeDocument/2006/customXml" ds:itemID="{47F1E6E7-BCBA-4A4D-A431-3F541B1A89C9}">
+<ds:datastoreItem xmlns:ds="http://schemas.openxmlformats.org/officeDocument/2006/customXml" ds:itemID="{E1CE0255-29C5-4A11-BAAF-B91D1A8A9634}">
   <ds:schemaRefs>
     <ds:schemaRef ds:uri="http://schemas.openxmlformats.org/officeDocument/2006/bibliography"/>
   </ds:schemaRefs>

</xml_diff>